<commit_message>
Calculadora Simples aula 04
</commit_message>
<xml_diff>
--- a/Dicas/02 - Calculadora em Delphi.docx
+++ b/Dicas/02 - Calculadora em Delphi.docx
@@ -68,6 +68,9 @@
     </w:p>
     <w:p>
       <w:r>
+        <w:rPr>
+          <w:noProof/>
+        </w:rPr>
         <w:drawing>
           <wp:inline distT="0" distB="0" distL="0" distR="0" wp14:anchorId="4366F745" wp14:editId="6028F3C5">
             <wp:extent cx="762106" cy="600159"/>
@@ -128,6 +131,9 @@
     </w:p>
     <w:p>
       <w:r>
+        <w:rPr>
+          <w:noProof/>
+        </w:rPr>
         <w:drawing>
           <wp:inline distT="0" distB="0" distL="0" distR="0" wp14:anchorId="1BC4B5AA" wp14:editId="6479F5A6">
             <wp:extent cx="1343212" cy="362001"/>
@@ -253,6 +259,1365 @@
       <w:proofErr w:type="spellEnd"/>
       <w:r>
         <w:t xml:space="preserve">   // O usuário não pode aumentar o tamanho da tela.</w:t>
+      </w:r>
+    </w:p>
+    <w:p/>
+    <w:p>
+      <w:pPr>
+        <w:pStyle w:val="Ttulo2"/>
+      </w:pPr>
+      <w:proofErr w:type="spellStart"/>
+      <w:r>
+        <w:t>Name</w:t>
+      </w:r>
+      <w:proofErr w:type="spellEnd"/>
+      <w:r>
+        <w:t xml:space="preserve"> = local para editar o id do item</w:t>
+      </w:r>
+    </w:p>
+    <w:p/>
+    <w:p/>
+    <w:p/>
+    <w:p>
+      <w:pPr>
+        <w:pStyle w:val="Ttulo1"/>
+      </w:pPr>
+      <w:r>
+        <w:t xml:space="preserve">Lista de eventos </w:t>
+      </w:r>
+    </w:p>
+    <w:p>
+      <w:r>
+        <w:t>Eventos quanto clicamos em botões por exemplo</w:t>
+      </w:r>
+    </w:p>
+    <w:p>
+      <w:proofErr w:type="spellStart"/>
+      <w:r>
+        <w:t>onClick</w:t>
+      </w:r>
+      <w:proofErr w:type="spellEnd"/>
+      <w:r>
+        <w:t xml:space="preserve"> = quando a gente clicar em algo ele vai chamar a função x</w:t>
+      </w:r>
+    </w:p>
+    <w:p>
+      <w:proofErr w:type="spellStart"/>
+      <w:r>
+        <w:t>OnKeyDown</w:t>
+      </w:r>
+      <w:proofErr w:type="spellEnd"/>
+      <w:r>
+        <w:t xml:space="preserve"> = quando você pressiona uma tecla</w:t>
+      </w:r>
+    </w:p>
+    <w:p>
+      <w:proofErr w:type="spellStart"/>
+      <w:r>
+        <w:t>OnMouseEnter</w:t>
+      </w:r>
+      <w:proofErr w:type="spellEnd"/>
+      <w:r>
+        <w:t xml:space="preserve"> = quando o mouse chega em cima do botão ele vai disparar o evento</w:t>
+      </w:r>
+    </w:p>
+    <w:p>
+      <w:proofErr w:type="spellStart"/>
+      <w:r>
+        <w:t>OnMouseLeave</w:t>
+      </w:r>
+      <w:proofErr w:type="spellEnd"/>
+      <w:r>
+        <w:t xml:space="preserve"> = quando o mouse sai de cima daquele botão</w:t>
+      </w:r>
+    </w:p>
+    <w:p>
+      <w:pPr>
+        <w:pStyle w:val="Ttulo1"/>
+      </w:pPr>
+      <w:r>
+        <w:lastRenderedPageBreak/>
+        <w:t>Criando funções para meus botões</w:t>
+      </w:r>
+    </w:p>
+    <w:p>
+      <w:r>
+        <w:t>procedure TForm1.btnSomarClick(</w:t>
+      </w:r>
+      <w:proofErr w:type="spellStart"/>
+      <w:r>
+        <w:t>Sender</w:t>
+      </w:r>
+      <w:proofErr w:type="spellEnd"/>
+      <w:r>
+        <w:t xml:space="preserve">: </w:t>
+      </w:r>
+      <w:proofErr w:type="spellStart"/>
+      <w:r>
+        <w:t>TObject</w:t>
+      </w:r>
+      <w:proofErr w:type="spellEnd"/>
+      <w:r>
+        <w:t>);</w:t>
+      </w:r>
+    </w:p>
+    <w:p>
+      <w:proofErr w:type="spellStart"/>
+      <w:r>
+        <w:t>begin</w:t>
+      </w:r>
+      <w:proofErr w:type="spellEnd"/>
+    </w:p>
+    <w:p>
+      <w:r>
+        <w:t xml:space="preserve">// Show = Exibir </w:t>
+      </w:r>
+    </w:p>
+    <w:p>
+      <w:r>
+        <w:t xml:space="preserve">// </w:t>
+      </w:r>
+      <w:proofErr w:type="spellStart"/>
+      <w:r>
+        <w:t>Message</w:t>
+      </w:r>
+      <w:proofErr w:type="spellEnd"/>
+      <w:r>
+        <w:t xml:space="preserve"> = Mensagem</w:t>
+      </w:r>
+    </w:p>
+    <w:p>
+      <w:r>
+        <w:t>*</w:t>
+      </w:r>
+      <w:proofErr w:type="spellStart"/>
+      <w:r>
+        <w:t>exibirMensagem</w:t>
+      </w:r>
+      <w:proofErr w:type="spellEnd"/>
+      <w:r>
+        <w:t>*</w:t>
+      </w:r>
+    </w:p>
+    <w:p>
+      <w:r>
+        <w:t xml:space="preserve">  </w:t>
+      </w:r>
+      <w:proofErr w:type="spellStart"/>
+      <w:proofErr w:type="gramStart"/>
+      <w:r>
+        <w:t>ShowMessage</w:t>
+      </w:r>
+      <w:proofErr w:type="spellEnd"/>
+      <w:r>
+        <w:t>(</w:t>
+      </w:r>
+      <w:proofErr w:type="gramEnd"/>
+      <w:r>
+        <w:t>'</w:t>
+      </w:r>
+      <w:proofErr w:type="spellStart"/>
+      <w:r>
+        <w:t>Voce</w:t>
+      </w:r>
+      <w:proofErr w:type="spellEnd"/>
+      <w:r>
+        <w:t xml:space="preserve"> </w:t>
+      </w:r>
+      <w:proofErr w:type="spellStart"/>
+      <w:r>
+        <w:t>cliclou</w:t>
+      </w:r>
+      <w:proofErr w:type="spellEnd"/>
+      <w:r>
+        <w:t xml:space="preserve"> no </w:t>
+      </w:r>
+      <w:proofErr w:type="spellStart"/>
+      <w:r>
+        <w:t>botao</w:t>
+      </w:r>
+      <w:proofErr w:type="spellEnd"/>
+      <w:r>
+        <w:t xml:space="preserve"> de somar');</w:t>
+      </w:r>
+    </w:p>
+    <w:p>
+      <w:proofErr w:type="spellStart"/>
+      <w:r>
+        <w:t>end</w:t>
+      </w:r>
+      <w:proofErr w:type="spellEnd"/>
+      <w:r>
+        <w:t>;</w:t>
+      </w:r>
+    </w:p>
+    <w:p/>
+    <w:p>
+      <w:pPr>
+        <w:pStyle w:val="Ttulo1"/>
+      </w:pPr>
+      <w:r>
+        <w:t>Declarar variáveis e seus tipos</w:t>
+      </w:r>
+    </w:p>
+    <w:p>
+      <w:proofErr w:type="spellStart"/>
+      <w:r>
+        <w:t>unit</w:t>
+      </w:r>
+      <w:proofErr w:type="spellEnd"/>
+      <w:r>
+        <w:t xml:space="preserve"> </w:t>
+      </w:r>
+      <w:proofErr w:type="spellStart"/>
+      <w:r>
+        <w:t>unPrincipal</w:t>
+      </w:r>
+      <w:proofErr w:type="spellEnd"/>
+      <w:r>
+        <w:t>;</w:t>
+      </w:r>
+    </w:p>
+    <w:p/>
+    <w:p>
+      <w:r>
+        <w:t>interface</w:t>
+      </w:r>
+    </w:p>
+    <w:p/>
+    <w:p>
+      <w:r>
+        <w:t>uses</w:t>
+      </w:r>
+    </w:p>
+    <w:p>
+      <w:r>
+        <w:t xml:space="preserve">  </w:t>
+      </w:r>
+      <w:proofErr w:type="spellStart"/>
+      <w:r>
+        <w:t>Winapi.Windows</w:t>
+      </w:r>
+      <w:proofErr w:type="spellEnd"/>
+      <w:r>
+        <w:t xml:space="preserve">, </w:t>
+      </w:r>
+      <w:proofErr w:type="spellStart"/>
+      <w:r>
+        <w:t>Winapi.Messages</w:t>
+      </w:r>
+      <w:proofErr w:type="spellEnd"/>
+      <w:r>
+        <w:t xml:space="preserve">, </w:t>
+      </w:r>
+      <w:proofErr w:type="spellStart"/>
+      <w:r>
+        <w:t>System.SysUtils</w:t>
+      </w:r>
+      <w:proofErr w:type="spellEnd"/>
+      <w:r>
+        <w:t xml:space="preserve">, </w:t>
+      </w:r>
+      <w:proofErr w:type="spellStart"/>
+      <w:r>
+        <w:t>System.Variants</w:t>
+      </w:r>
+      <w:proofErr w:type="spellEnd"/>
+      <w:r>
+        <w:t xml:space="preserve">, </w:t>
+      </w:r>
+      <w:proofErr w:type="spellStart"/>
+      <w:r>
+        <w:t>System.Classes</w:t>
+      </w:r>
+      <w:proofErr w:type="spellEnd"/>
+      <w:r>
+        <w:t xml:space="preserve">, </w:t>
+      </w:r>
+      <w:proofErr w:type="spellStart"/>
+      <w:r>
+        <w:t>Vcl.Graphics</w:t>
+      </w:r>
+      <w:proofErr w:type="spellEnd"/>
+      <w:r>
+        <w:t>,</w:t>
+      </w:r>
+    </w:p>
+    <w:p>
+      <w:r>
+        <w:t xml:space="preserve">  </w:t>
+      </w:r>
+      <w:proofErr w:type="spellStart"/>
+      <w:r>
+        <w:t>Vcl.Controls</w:t>
+      </w:r>
+      <w:proofErr w:type="spellEnd"/>
+      <w:r>
+        <w:t xml:space="preserve">, </w:t>
+      </w:r>
+      <w:proofErr w:type="spellStart"/>
+      <w:r>
+        <w:t>Vcl.Forms</w:t>
+      </w:r>
+      <w:proofErr w:type="spellEnd"/>
+      <w:r>
+        <w:t xml:space="preserve">, </w:t>
+      </w:r>
+      <w:proofErr w:type="spellStart"/>
+      <w:r>
+        <w:t>Vcl.Dialogs</w:t>
+      </w:r>
+      <w:proofErr w:type="spellEnd"/>
+      <w:r>
+        <w:t xml:space="preserve">, </w:t>
+      </w:r>
+      <w:proofErr w:type="spellStart"/>
+      <w:r>
+        <w:t>Vcl.StdCtrls</w:t>
+      </w:r>
+      <w:proofErr w:type="spellEnd"/>
+      <w:r>
+        <w:t>;</w:t>
+      </w:r>
+    </w:p>
+    <w:p/>
+    <w:p>
+      <w:proofErr w:type="spellStart"/>
+      <w:r>
+        <w:t>type</w:t>
+      </w:r>
+      <w:proofErr w:type="spellEnd"/>
+    </w:p>
+    <w:p>
+      <w:r>
+        <w:t xml:space="preserve">  TForm1 = </w:t>
+      </w:r>
+      <w:proofErr w:type="spellStart"/>
+      <w:proofErr w:type="gramStart"/>
+      <w:r>
+        <w:t>class</w:t>
+      </w:r>
+      <w:proofErr w:type="spellEnd"/>
+      <w:r>
+        <w:t>(</w:t>
+      </w:r>
+      <w:proofErr w:type="spellStart"/>
+      <w:proofErr w:type="gramEnd"/>
+      <w:r>
+        <w:t>TForm</w:t>
+      </w:r>
+      <w:proofErr w:type="spellEnd"/>
+      <w:r>
+        <w:t>)</w:t>
+      </w:r>
+    </w:p>
+    <w:p>
+      <w:r>
+        <w:t xml:space="preserve">    Label1: </w:t>
+      </w:r>
+      <w:proofErr w:type="spellStart"/>
+      <w:r>
+        <w:t>TLabel</w:t>
+      </w:r>
+      <w:proofErr w:type="spellEnd"/>
+      <w:r>
+        <w:t>;</w:t>
+      </w:r>
+    </w:p>
+    <w:p>
+      <w:r>
+        <w:t xml:space="preserve">    </w:t>
+      </w:r>
+      <w:proofErr w:type="spellStart"/>
+      <w:r>
+        <w:t>btnSomar</w:t>
+      </w:r>
+      <w:proofErr w:type="spellEnd"/>
+      <w:r>
+        <w:t xml:space="preserve">: </w:t>
+      </w:r>
+      <w:proofErr w:type="spellStart"/>
+      <w:r>
+        <w:t>TButton</w:t>
+      </w:r>
+      <w:proofErr w:type="spellEnd"/>
+      <w:r>
+        <w:t>;</w:t>
+      </w:r>
+    </w:p>
+    <w:p>
+      <w:r>
+        <w:t xml:space="preserve">    textNumero1: </w:t>
+      </w:r>
+      <w:proofErr w:type="spellStart"/>
+      <w:r>
+        <w:t>TEdit</w:t>
+      </w:r>
+      <w:proofErr w:type="spellEnd"/>
+      <w:r>
+        <w:t>;</w:t>
+      </w:r>
+    </w:p>
+    <w:p>
+      <w:r>
+        <w:t xml:space="preserve">    </w:t>
+      </w:r>
+      <w:proofErr w:type="spellStart"/>
+      <w:r>
+        <w:t>btnSubtracao</w:t>
+      </w:r>
+      <w:proofErr w:type="spellEnd"/>
+      <w:r>
+        <w:t xml:space="preserve">: </w:t>
+      </w:r>
+      <w:proofErr w:type="spellStart"/>
+      <w:r>
+        <w:t>TButton</w:t>
+      </w:r>
+      <w:proofErr w:type="spellEnd"/>
+      <w:r>
+        <w:t>;</w:t>
+      </w:r>
+    </w:p>
+    <w:p>
+      <w:r>
+        <w:t xml:space="preserve">    </w:t>
+      </w:r>
+      <w:proofErr w:type="spellStart"/>
+      <w:r>
+        <w:t>btnMultiplicacao</w:t>
+      </w:r>
+      <w:proofErr w:type="spellEnd"/>
+      <w:r>
+        <w:t xml:space="preserve">: </w:t>
+      </w:r>
+      <w:proofErr w:type="spellStart"/>
+      <w:r>
+        <w:t>TButton</w:t>
+      </w:r>
+      <w:proofErr w:type="spellEnd"/>
+      <w:r>
+        <w:t>;</w:t>
+      </w:r>
+    </w:p>
+    <w:p>
+      <w:r>
+        <w:t xml:space="preserve">    </w:t>
+      </w:r>
+      <w:proofErr w:type="spellStart"/>
+      <w:r>
+        <w:t>btnDivisao</w:t>
+      </w:r>
+      <w:proofErr w:type="spellEnd"/>
+      <w:r>
+        <w:t xml:space="preserve">: </w:t>
+      </w:r>
+      <w:proofErr w:type="spellStart"/>
+      <w:r>
+        <w:t>TButton</w:t>
+      </w:r>
+      <w:proofErr w:type="spellEnd"/>
+      <w:r>
+        <w:t>;</w:t>
+      </w:r>
+    </w:p>
+    <w:p>
+      <w:r>
+        <w:t xml:space="preserve">    textNumero2: </w:t>
+      </w:r>
+      <w:proofErr w:type="spellStart"/>
+      <w:r>
+        <w:t>TEdit</w:t>
+      </w:r>
+      <w:proofErr w:type="spellEnd"/>
+      <w:r>
+        <w:t>;</w:t>
+      </w:r>
+    </w:p>
+    <w:p>
+      <w:r>
+        <w:t xml:space="preserve">    Label2: </w:t>
+      </w:r>
+      <w:proofErr w:type="spellStart"/>
+      <w:r>
+        <w:t>TLabel</w:t>
+      </w:r>
+      <w:proofErr w:type="spellEnd"/>
+      <w:r>
+        <w:t>;</w:t>
+      </w:r>
+    </w:p>
+    <w:p>
+      <w:r>
+        <w:t xml:space="preserve">    </w:t>
+      </w:r>
+      <w:proofErr w:type="spellStart"/>
+      <w:r>
+        <w:t>textResultado</w:t>
+      </w:r>
+      <w:proofErr w:type="spellEnd"/>
+      <w:r>
+        <w:t xml:space="preserve">: </w:t>
+      </w:r>
+      <w:proofErr w:type="spellStart"/>
+      <w:r>
+        <w:t>TEdit</w:t>
+      </w:r>
+      <w:proofErr w:type="spellEnd"/>
+      <w:r>
+        <w:t>;</w:t>
+      </w:r>
+    </w:p>
+    <w:p>
+      <w:r>
+        <w:t xml:space="preserve">    Label3: </w:t>
+      </w:r>
+      <w:proofErr w:type="spellStart"/>
+      <w:r>
+        <w:t>TLabel</w:t>
+      </w:r>
+      <w:proofErr w:type="spellEnd"/>
+      <w:r>
+        <w:t>;</w:t>
+      </w:r>
+    </w:p>
+    <w:p>
+      <w:r>
+        <w:lastRenderedPageBreak/>
+        <w:t xml:space="preserve">    procedure </w:t>
+      </w:r>
+      <w:proofErr w:type="spellStart"/>
+      <w:proofErr w:type="gramStart"/>
+      <w:r>
+        <w:t>btnSomarClick</w:t>
+      </w:r>
+      <w:proofErr w:type="spellEnd"/>
+      <w:r>
+        <w:t>(</w:t>
+      </w:r>
+      <w:proofErr w:type="spellStart"/>
+      <w:proofErr w:type="gramEnd"/>
+      <w:r>
+        <w:t>Sender</w:t>
+      </w:r>
+      <w:proofErr w:type="spellEnd"/>
+      <w:r>
+        <w:t xml:space="preserve">: </w:t>
+      </w:r>
+      <w:proofErr w:type="spellStart"/>
+      <w:r>
+        <w:t>TObject</w:t>
+      </w:r>
+      <w:proofErr w:type="spellEnd"/>
+      <w:r>
+        <w:t>);</w:t>
+      </w:r>
+    </w:p>
+    <w:p/>
+    <w:p>
+      <w:r>
+        <w:t xml:space="preserve">  </w:t>
+      </w:r>
+      <w:proofErr w:type="spellStart"/>
+      <w:r>
+        <w:t>private</w:t>
+      </w:r>
+      <w:proofErr w:type="spellEnd"/>
+    </w:p>
+    <w:p>
+      <w:r>
+        <w:t xml:space="preserve">    </w:t>
+      </w:r>
+      <w:proofErr w:type="gramStart"/>
+      <w:r>
+        <w:t>{ Private</w:t>
+      </w:r>
+      <w:proofErr w:type="gramEnd"/>
+      <w:r>
+        <w:t xml:space="preserve"> </w:t>
+      </w:r>
+      <w:proofErr w:type="spellStart"/>
+      <w:r>
+        <w:t>declarations</w:t>
+      </w:r>
+      <w:proofErr w:type="spellEnd"/>
+      <w:r>
+        <w:t xml:space="preserve"> }</w:t>
+      </w:r>
+    </w:p>
+    <w:p>
+      <w:r>
+        <w:t xml:space="preserve">  </w:t>
+      </w:r>
+      <w:proofErr w:type="spellStart"/>
+      <w:r>
+        <w:t>public</w:t>
+      </w:r>
+      <w:proofErr w:type="spellEnd"/>
+    </w:p>
+    <w:p>
+      <w:r>
+        <w:t xml:space="preserve">    </w:t>
+      </w:r>
+      <w:proofErr w:type="gramStart"/>
+      <w:r>
+        <w:t xml:space="preserve">{ </w:t>
+      </w:r>
+      <w:proofErr w:type="spellStart"/>
+      <w:r>
+        <w:t>Public</w:t>
+      </w:r>
+      <w:proofErr w:type="spellEnd"/>
+      <w:proofErr w:type="gramEnd"/>
+      <w:r>
+        <w:t xml:space="preserve"> </w:t>
+      </w:r>
+      <w:proofErr w:type="spellStart"/>
+      <w:r>
+        <w:t>declarations</w:t>
+      </w:r>
+      <w:proofErr w:type="spellEnd"/>
+      <w:r>
+        <w:t xml:space="preserve"> }</w:t>
+      </w:r>
+    </w:p>
+    <w:p>
+      <w:r>
+        <w:t xml:space="preserve">  </w:t>
+      </w:r>
+      <w:proofErr w:type="spellStart"/>
+      <w:r>
+        <w:t>end</w:t>
+      </w:r>
+      <w:proofErr w:type="spellEnd"/>
+      <w:r>
+        <w:t>;</w:t>
+      </w:r>
+    </w:p>
+    <w:p/>
+    <w:p>
+      <w:r>
+        <w:t>var</w:t>
+      </w:r>
+    </w:p>
+    <w:p>
+      <w:r>
+        <w:t xml:space="preserve">  Form1: TForm1;</w:t>
+      </w:r>
+    </w:p>
+    <w:p/>
+    <w:p>
+      <w:proofErr w:type="spellStart"/>
+      <w:r>
+        <w:t>implementation</w:t>
+      </w:r>
+      <w:proofErr w:type="spellEnd"/>
+    </w:p>
+    <w:p/>
+    <w:p>
+      <w:r>
+        <w:t>{$R *.</w:t>
+      </w:r>
+      <w:proofErr w:type="spellStart"/>
+      <w:r>
+        <w:t>dfm</w:t>
+      </w:r>
+      <w:proofErr w:type="spellEnd"/>
+      <w:r>
+        <w:t>}</w:t>
+      </w:r>
+    </w:p>
+    <w:p/>
+    <w:p>
+      <w:pPr>
+        <w:rPr>
+          <w:b/>
+          <w:bCs/>
+        </w:rPr>
+      </w:pPr>
+    </w:p>
+    <w:p>
+      <w:pPr>
+        <w:rPr>
+          <w:b/>
+          <w:bCs/>
+          <w:highlight w:val="lightGray"/>
+        </w:rPr>
+      </w:pPr>
+      <w:r>
+        <w:rPr>
+          <w:b/>
+          <w:bCs/>
+          <w:highlight w:val="lightGray"/>
+        </w:rPr>
+        <w:t>procedure TForm1.btnSomarClick(</w:t>
+      </w:r>
+      <w:proofErr w:type="spellStart"/>
+      <w:r>
+        <w:rPr>
+          <w:b/>
+          <w:bCs/>
+          <w:highlight w:val="lightGray"/>
+        </w:rPr>
+        <w:t>Sender</w:t>
+      </w:r>
+      <w:proofErr w:type="spellEnd"/>
+      <w:r>
+        <w:rPr>
+          <w:b/>
+          <w:bCs/>
+          <w:highlight w:val="lightGray"/>
+        </w:rPr>
+        <w:t xml:space="preserve">: </w:t>
+      </w:r>
+      <w:proofErr w:type="spellStart"/>
+      <w:r>
+        <w:rPr>
+          <w:b/>
+          <w:bCs/>
+          <w:highlight w:val="lightGray"/>
+        </w:rPr>
+        <w:t>TObject</w:t>
+      </w:r>
+      <w:proofErr w:type="spellEnd"/>
+      <w:r>
+        <w:rPr>
+          <w:b/>
+          <w:bCs/>
+          <w:highlight w:val="lightGray"/>
+        </w:rPr>
+        <w:t>);</w:t>
+      </w:r>
+    </w:p>
+    <w:p>
+      <w:pPr>
+        <w:rPr>
+          <w:b/>
+          <w:bCs/>
+          <w:highlight w:val="lightGray"/>
+        </w:rPr>
+      </w:pPr>
+      <w:r>
+        <w:rPr>
+          <w:b/>
+          <w:bCs/>
+          <w:highlight w:val="lightGray"/>
+        </w:rPr>
+        <w:t xml:space="preserve">var     </w:t>
+      </w:r>
+      <w:proofErr w:type="gramStart"/>
+      <w:r>
+        <w:rPr>
+          <w:b/>
+          <w:bCs/>
+          <w:highlight w:val="lightGray"/>
+        </w:rPr>
+        <w:t xml:space="preserve">   {</w:t>
+      </w:r>
+      <w:proofErr w:type="gramEnd"/>
+      <w:r>
+        <w:rPr>
+          <w:b/>
+          <w:bCs/>
+          <w:highlight w:val="lightGray"/>
+        </w:rPr>
+        <w:t xml:space="preserve">Aqui são declarada as </w:t>
+      </w:r>
+      <w:proofErr w:type="spellStart"/>
+      <w:r>
+        <w:rPr>
+          <w:b/>
+          <w:bCs/>
+          <w:highlight w:val="lightGray"/>
+        </w:rPr>
+        <w:t>variaveis</w:t>
+      </w:r>
+      <w:proofErr w:type="spellEnd"/>
+      <w:r>
+        <w:rPr>
+          <w:b/>
+          <w:bCs/>
+          <w:highlight w:val="lightGray"/>
+        </w:rPr>
+        <w:t xml:space="preserve"> locais}</w:t>
+      </w:r>
+    </w:p>
+    <w:p>
+      <w:pPr>
+        <w:rPr>
+          <w:b/>
+          <w:bCs/>
+          <w:highlight w:val="lightGray"/>
+        </w:rPr>
+      </w:pPr>
+      <w:r>
+        <w:rPr>
+          <w:b/>
+          <w:bCs/>
+          <w:highlight w:val="lightGray"/>
+        </w:rPr>
+        <w:t xml:space="preserve">  num1: </w:t>
+      </w:r>
+      <w:proofErr w:type="spellStart"/>
+      <w:r>
+        <w:rPr>
+          <w:b/>
+          <w:bCs/>
+          <w:highlight w:val="lightGray"/>
+        </w:rPr>
+        <w:t>Integer</w:t>
+      </w:r>
+      <w:proofErr w:type="spellEnd"/>
+      <w:r>
+        <w:rPr>
+          <w:b/>
+          <w:bCs/>
+          <w:highlight w:val="lightGray"/>
+        </w:rPr>
+        <w:t>;</w:t>
+      </w:r>
+    </w:p>
+    <w:p>
+      <w:pPr>
+        <w:rPr>
+          <w:b/>
+          <w:bCs/>
+          <w:highlight w:val="lightGray"/>
+        </w:rPr>
+      </w:pPr>
+    </w:p>
+    <w:p>
+      <w:pPr>
+        <w:rPr>
+          <w:b/>
+          <w:bCs/>
+          <w:highlight w:val="lightGray"/>
+        </w:rPr>
+      </w:pPr>
+      <w:r>
+        <w:rPr>
+          <w:b/>
+          <w:bCs/>
+          <w:highlight w:val="lightGray"/>
+        </w:rPr>
+        <w:t xml:space="preserve">  {Tipos de </w:t>
+      </w:r>
+      <w:proofErr w:type="spellStart"/>
+      <w:r>
+        <w:rPr>
+          <w:b/>
+          <w:bCs/>
+          <w:highlight w:val="lightGray"/>
+        </w:rPr>
+        <w:t>variaveis</w:t>
+      </w:r>
+      <w:proofErr w:type="spellEnd"/>
+    </w:p>
+    <w:p>
+      <w:pPr>
+        <w:rPr>
+          <w:b/>
+          <w:bCs/>
+          <w:highlight w:val="lightGray"/>
+        </w:rPr>
+      </w:pPr>
+      <w:r>
+        <w:rPr>
+          <w:b/>
+          <w:bCs/>
+          <w:highlight w:val="lightGray"/>
+        </w:rPr>
+        <w:t xml:space="preserve">    </w:t>
+      </w:r>
+      <w:proofErr w:type="spellStart"/>
+      <w:r>
+        <w:rPr>
+          <w:b/>
+          <w:bCs/>
+          <w:highlight w:val="lightGray"/>
+        </w:rPr>
+        <w:t>numeros</w:t>
+      </w:r>
+      <w:proofErr w:type="spellEnd"/>
+      <w:r>
+        <w:rPr>
+          <w:b/>
+          <w:bCs/>
+          <w:highlight w:val="lightGray"/>
+        </w:rPr>
+        <w:t xml:space="preserve">: </w:t>
+      </w:r>
+      <w:proofErr w:type="spellStart"/>
+      <w:r>
+        <w:rPr>
+          <w:b/>
+          <w:bCs/>
+          <w:highlight w:val="lightGray"/>
+        </w:rPr>
+        <w:t>Integer</w:t>
+      </w:r>
+      <w:proofErr w:type="spellEnd"/>
+      <w:r>
+        <w:rPr>
+          <w:b/>
+          <w:bCs/>
+          <w:highlight w:val="lightGray"/>
+        </w:rPr>
+        <w:t xml:space="preserve">, </w:t>
+      </w:r>
+      <w:proofErr w:type="spellStart"/>
+      <w:r>
+        <w:rPr>
+          <w:b/>
+          <w:bCs/>
+          <w:highlight w:val="lightGray"/>
+        </w:rPr>
+        <w:t>Raal</w:t>
+      </w:r>
+      <w:proofErr w:type="spellEnd"/>
+    </w:p>
+    <w:p>
+      <w:pPr>
+        <w:rPr>
+          <w:b/>
+          <w:bCs/>
+          <w:highlight w:val="lightGray"/>
+        </w:rPr>
+      </w:pPr>
+      <w:r>
+        <w:rPr>
+          <w:b/>
+          <w:bCs/>
+          <w:highlight w:val="lightGray"/>
+        </w:rPr>
+        <w:t xml:space="preserve">    </w:t>
+      </w:r>
+      <w:proofErr w:type="spellStart"/>
+      <w:r>
+        <w:rPr>
+          <w:b/>
+          <w:bCs/>
+          <w:highlight w:val="lightGray"/>
+        </w:rPr>
+        <w:t>Boolean</w:t>
+      </w:r>
+      <w:proofErr w:type="spellEnd"/>
+      <w:r>
+        <w:rPr>
+          <w:b/>
+          <w:bCs/>
+          <w:highlight w:val="lightGray"/>
+        </w:rPr>
+        <w:t xml:space="preserve">: Tipos </w:t>
+      </w:r>
+      <w:proofErr w:type="spellStart"/>
+      <w:r>
+        <w:rPr>
+          <w:b/>
+          <w:bCs/>
+          <w:highlight w:val="lightGray"/>
+        </w:rPr>
+        <w:t>logicos</w:t>
+      </w:r>
+      <w:proofErr w:type="spellEnd"/>
+      <w:r>
+        <w:rPr>
+          <w:b/>
+          <w:bCs/>
+          <w:highlight w:val="lightGray"/>
+        </w:rPr>
+        <w:t xml:space="preserve"> / verdadeiro/falso</w:t>
+      </w:r>
+    </w:p>
+    <w:p>
+      <w:pPr>
+        <w:rPr>
+          <w:b/>
+          <w:bCs/>
+          <w:highlight w:val="lightGray"/>
+        </w:rPr>
+      </w:pPr>
+      <w:r>
+        <w:rPr>
+          <w:b/>
+          <w:bCs/>
+          <w:highlight w:val="lightGray"/>
+        </w:rPr>
+        <w:t xml:space="preserve">    String: Textos</w:t>
+      </w:r>
+    </w:p>
+    <w:p>
+      <w:pPr>
+        <w:rPr>
+          <w:b/>
+          <w:bCs/>
+        </w:rPr>
+      </w:pPr>
+      <w:r>
+        <w:rPr>
+          <w:b/>
+          <w:bCs/>
+          <w:highlight w:val="lightGray"/>
+        </w:rPr>
+        <w:t xml:space="preserve">    Char: Armazenar apenas um caractere}</w:t>
+      </w:r>
+    </w:p>
+    <w:p>
+      <w:proofErr w:type="spellStart"/>
+      <w:r>
+        <w:t>begin</w:t>
+      </w:r>
+      <w:proofErr w:type="spellEnd"/>
+    </w:p>
+    <w:p>
+      <w:r>
+        <w:t xml:space="preserve">  </w:t>
+      </w:r>
+      <w:proofErr w:type="spellStart"/>
+      <w:proofErr w:type="gramStart"/>
+      <w:r>
+        <w:t>ShowMessage</w:t>
+      </w:r>
+      <w:proofErr w:type="spellEnd"/>
+      <w:r>
+        <w:t>(</w:t>
+      </w:r>
+      <w:proofErr w:type="gramEnd"/>
+      <w:r>
+        <w:t>'</w:t>
+      </w:r>
+      <w:proofErr w:type="spellStart"/>
+      <w:r>
+        <w:t>Voce</w:t>
+      </w:r>
+      <w:proofErr w:type="spellEnd"/>
+      <w:r>
+        <w:t xml:space="preserve"> </w:t>
+      </w:r>
+      <w:proofErr w:type="spellStart"/>
+      <w:r>
+        <w:t>cliclou</w:t>
+      </w:r>
+      <w:proofErr w:type="spellEnd"/>
+      <w:r>
+        <w:t xml:space="preserve"> no </w:t>
+      </w:r>
+      <w:proofErr w:type="spellStart"/>
+      <w:r>
+        <w:t>botao</w:t>
+      </w:r>
+      <w:proofErr w:type="spellEnd"/>
+      <w:r>
+        <w:t xml:space="preserve"> de somar');</w:t>
+      </w:r>
+    </w:p>
+    <w:p>
+      <w:proofErr w:type="spellStart"/>
+      <w:r>
+        <w:t>end</w:t>
+      </w:r>
+      <w:proofErr w:type="spellEnd"/>
+      <w:r>
+        <w:t>;</w:t>
+      </w:r>
+    </w:p>
+    <w:p/>
+    <w:p/>
+    <w:p>
+      <w:r>
+        <w:t>end.</w:t>
+      </w:r>
+    </w:p>
+    <w:p/>
+    <w:p>
+      <w:pPr>
+        <w:pStyle w:val="Ttulo2"/>
+      </w:pPr>
+      <w:r>
+        <w:t>Declarando variáveis do mesmo tipo.</w:t>
+      </w:r>
+    </w:p>
+    <w:p>
+      <w:r>
+        <w:t xml:space="preserve">Aqui estamos </w:t>
+      </w:r>
+      <w:proofErr w:type="spellStart"/>
+      <w:r>
+        <w:t>declando</w:t>
+      </w:r>
+      <w:proofErr w:type="spellEnd"/>
+      <w:r>
+        <w:t xml:space="preserve"> variáveis do mesmo tipo;</w:t>
+      </w:r>
+    </w:p>
+    <w:p>
+      <w:r>
+        <w:t>Convertendo uma variável de String para Inteiro</w:t>
+      </w:r>
+    </w:p>
+    <w:p>
+      <w:r>
+        <w:t xml:space="preserve">Acessando a classe do botão e jogando o valor para dentro de uma </w:t>
+      </w:r>
+      <w:proofErr w:type="spellStart"/>
+      <w:r>
+        <w:t>variavel</w:t>
+      </w:r>
+      <w:proofErr w:type="spellEnd"/>
+    </w:p>
+    <w:p>
+      <w:r>
+        <w:drawing>
+          <wp:inline distT="0" distB="0" distL="0" distR="0" wp14:anchorId="5535D09D" wp14:editId="51F7DFC1">
+            <wp:extent cx="5400040" cy="3128645"/>
+            <wp:effectExtent l="0" t="0" r="0" b="0"/>
+            <wp:docPr id="3" name="Imagem 3"/>
+            <wp:cNvGraphicFramePr>
+              <a:graphicFrameLocks xmlns:a="http://schemas.openxmlformats.org/drawingml/2006/main" noChangeAspect="1"/>
+            </wp:cNvGraphicFramePr>
+            <a:graphic xmlns:a="http://schemas.openxmlformats.org/drawingml/2006/main">
+              <a:graphicData uri="http://schemas.openxmlformats.org/drawingml/2006/picture">
+                <pic:pic xmlns:pic="http://schemas.openxmlformats.org/drawingml/2006/picture">
+                  <pic:nvPicPr>
+                    <pic:cNvPr id="1" name=""/>
+                    <pic:cNvPicPr/>
+                  </pic:nvPicPr>
+                  <pic:blipFill>
+                    <a:blip r:embed="rId6"/>
+                    <a:stretch>
+                      <a:fillRect/>
+                    </a:stretch>
+                  </pic:blipFill>
+                  <pic:spPr>
+                    <a:xfrm>
+                      <a:off x="0" y="0"/>
+                      <a:ext cx="5400040" cy="3128645"/>
+                    </a:xfrm>
+                    <a:prstGeom prst="rect">
+                      <a:avLst/>
+                    </a:prstGeom>
+                  </pic:spPr>
+                </pic:pic>
+              </a:graphicData>
+            </a:graphic>
+          </wp:inline>
+        </w:drawing>
+      </w:r>
+    </w:p>
+    <w:p>
+      <w:r>
+        <w:t>Agora sim quando o usuário digitar o numero vamos calcular e retornar o valor dentro de resultado</w:t>
+      </w:r>
+    </w:p>
+    <w:p>
+      <w:r>
+        <w:drawing>
+          <wp:inline distT="0" distB="0" distL="0" distR="0" wp14:anchorId="790AF67A" wp14:editId="54B014AD">
+            <wp:extent cx="5400040" cy="655955"/>
+            <wp:effectExtent l="0" t="0" r="0" b="0"/>
+            <wp:docPr id="4" name="Imagem 4"/>
+            <wp:cNvGraphicFramePr>
+              <a:graphicFrameLocks xmlns:a="http://schemas.openxmlformats.org/drawingml/2006/main" noChangeAspect="1"/>
+            </wp:cNvGraphicFramePr>
+            <a:graphic xmlns:a="http://schemas.openxmlformats.org/drawingml/2006/main">
+              <a:graphicData uri="http://schemas.openxmlformats.org/drawingml/2006/picture">
+                <pic:pic xmlns:pic="http://schemas.openxmlformats.org/drawingml/2006/picture">
+                  <pic:nvPicPr>
+                    <pic:cNvPr id="1" name=""/>
+                    <pic:cNvPicPr/>
+                  </pic:nvPicPr>
+                  <pic:blipFill>
+                    <a:blip r:embed="rId7"/>
+                    <a:stretch>
+                      <a:fillRect/>
+                    </a:stretch>
+                  </pic:blipFill>
+                  <pic:spPr>
+                    <a:xfrm>
+                      <a:off x="0" y="0"/>
+                      <a:ext cx="5400040" cy="655955"/>
+                    </a:xfrm>
+                    <a:prstGeom prst="rect">
+                      <a:avLst/>
+                    </a:prstGeom>
+                  </pic:spPr>
+                </pic:pic>
+              </a:graphicData>
+            </a:graphic>
+          </wp:inline>
+        </w:drawing>
+      </w:r>
+    </w:p>
+    <w:p/>
+    <w:p/>
+    <w:p/>
+    <w:p/>
+    <w:p/>
+    <w:p/>
+    <w:p/>
+    <w:p/>
+    <w:p/>
+    <w:p>
+      <w:pPr>
+        <w:pStyle w:val="Ttulo2"/>
+      </w:pPr>
+      <w:proofErr w:type="spellStart"/>
+      <w:r>
+        <w:lastRenderedPageBreak/>
+        <w:t>Variaveis</w:t>
+      </w:r>
+      <w:proofErr w:type="spellEnd"/>
+      <w:r>
+        <w:t xml:space="preserve"> globais</w:t>
+      </w:r>
+    </w:p>
+    <w:p>
+      <w:r>
+        <w:t>Agora vamos fazer o procedimento utilizando variáveis globais, para adicionar os números dentro.</w:t>
+      </w:r>
+    </w:p>
+    <w:p>
+      <w:r>
+        <w:t>Minhas variáveis globais</w:t>
+      </w:r>
+    </w:p>
+    <w:p>
+      <w:r>
+        <w:drawing>
+          <wp:inline distT="0" distB="0" distL="0" distR="0" wp14:anchorId="6B5A9A5B" wp14:editId="0DE075CB">
+            <wp:extent cx="3982006" cy="1343212"/>
+            <wp:effectExtent l="0" t="0" r="0" b="0"/>
+            <wp:docPr id="5" name="Imagem 5"/>
+            <wp:cNvGraphicFramePr>
+              <a:graphicFrameLocks xmlns:a="http://schemas.openxmlformats.org/drawingml/2006/main" noChangeAspect="1"/>
+            </wp:cNvGraphicFramePr>
+            <a:graphic xmlns:a="http://schemas.openxmlformats.org/drawingml/2006/main">
+              <a:graphicData uri="http://schemas.openxmlformats.org/drawingml/2006/picture">
+                <pic:pic xmlns:pic="http://schemas.openxmlformats.org/drawingml/2006/picture">
+                  <pic:nvPicPr>
+                    <pic:cNvPr id="1" name=""/>
+                    <pic:cNvPicPr/>
+                  </pic:nvPicPr>
+                  <pic:blipFill>
+                    <a:blip r:embed="rId8"/>
+                    <a:stretch>
+                      <a:fillRect/>
+                    </a:stretch>
+                  </pic:blipFill>
+                  <pic:spPr>
+                    <a:xfrm>
+                      <a:off x="0" y="0"/>
+                      <a:ext cx="3982006" cy="1343212"/>
+                    </a:xfrm>
+                    <a:prstGeom prst="rect">
+                      <a:avLst/>
+                    </a:prstGeom>
+                  </pic:spPr>
+                </pic:pic>
+              </a:graphicData>
+            </a:graphic>
+          </wp:inline>
+        </w:drawing>
+      </w:r>
+    </w:p>
+    <w:p>
+      <w:r>
+        <w:t>Acessando valores das variáveis</w:t>
+      </w:r>
+    </w:p>
+    <w:p>
+      <w:r>
+        <w:drawing>
+          <wp:inline distT="0" distB="0" distL="0" distR="0" wp14:anchorId="2F2A7867" wp14:editId="601C378C">
+            <wp:extent cx="5400040" cy="4843145"/>
+            <wp:effectExtent l="0" t="0" r="0" b="0"/>
+            <wp:docPr id="6" name="Imagem 6"/>
+            <wp:cNvGraphicFramePr>
+              <a:graphicFrameLocks xmlns:a="http://schemas.openxmlformats.org/drawingml/2006/main" noChangeAspect="1"/>
+            </wp:cNvGraphicFramePr>
+            <a:graphic xmlns:a="http://schemas.openxmlformats.org/drawingml/2006/main">
+              <a:graphicData uri="http://schemas.openxmlformats.org/drawingml/2006/picture">
+                <pic:pic xmlns:pic="http://schemas.openxmlformats.org/drawingml/2006/picture">
+                  <pic:nvPicPr>
+                    <pic:cNvPr id="1" name=""/>
+                    <pic:cNvPicPr/>
+                  </pic:nvPicPr>
+                  <pic:blipFill>
+                    <a:blip r:embed="rId9"/>
+                    <a:stretch>
+                      <a:fillRect/>
+                    </a:stretch>
+                  </pic:blipFill>
+                  <pic:spPr>
+                    <a:xfrm>
+                      <a:off x="0" y="0"/>
+                      <a:ext cx="5400040" cy="4843145"/>
+                    </a:xfrm>
+                    <a:prstGeom prst="rect">
+                      <a:avLst/>
+                    </a:prstGeom>
+                  </pic:spPr>
+                </pic:pic>
+              </a:graphicData>
+            </a:graphic>
+          </wp:inline>
+        </w:drawing>
+      </w:r>
+    </w:p>
+    <w:p>
+      <w:pPr>
+        <w:pStyle w:val="Ttulo2"/>
+      </w:pPr>
+      <w:r>
+        <w:lastRenderedPageBreak/>
+        <w:t xml:space="preserve">Agora fazendo um IF para evitar que o </w:t>
+      </w:r>
+      <w:proofErr w:type="spellStart"/>
+      <w:r>
+        <w:t>numero</w:t>
+      </w:r>
+      <w:proofErr w:type="spellEnd"/>
+      <w:r>
+        <w:t xml:space="preserve"> divisível seja 0</w:t>
+      </w:r>
+    </w:p>
+    <w:p>
+      <w:r>
+        <w:drawing>
+          <wp:inline distT="0" distB="0" distL="0" distR="0" wp14:anchorId="170291AA" wp14:editId="67BBE077">
+            <wp:extent cx="5400040" cy="3552825"/>
+            <wp:effectExtent l="0" t="0" r="0" b="9525"/>
+            <wp:docPr id="7" name="Imagem 7"/>
+            <wp:cNvGraphicFramePr>
+              <a:graphicFrameLocks xmlns:a="http://schemas.openxmlformats.org/drawingml/2006/main" noChangeAspect="1"/>
+            </wp:cNvGraphicFramePr>
+            <a:graphic xmlns:a="http://schemas.openxmlformats.org/drawingml/2006/main">
+              <a:graphicData uri="http://schemas.openxmlformats.org/drawingml/2006/picture">
+                <pic:pic xmlns:pic="http://schemas.openxmlformats.org/drawingml/2006/picture">
+                  <pic:nvPicPr>
+                    <pic:cNvPr id="1" name=""/>
+                    <pic:cNvPicPr/>
+                  </pic:nvPicPr>
+                  <pic:blipFill>
+                    <a:blip r:embed="rId10"/>
+                    <a:stretch>
+                      <a:fillRect/>
+                    </a:stretch>
+                  </pic:blipFill>
+                  <pic:spPr>
+                    <a:xfrm>
+                      <a:off x="0" y="0"/>
+                      <a:ext cx="5400040" cy="3552825"/>
+                    </a:xfrm>
+                    <a:prstGeom prst="rect">
+                      <a:avLst/>
+                    </a:prstGeom>
+                  </pic:spPr>
+                </pic:pic>
+              </a:graphicData>
+            </a:graphic>
+          </wp:inline>
+        </w:drawing>
       </w:r>
     </w:p>
     <w:sectPr>

</xml_diff>